<commit_message>
Final 1.6 release with updated FlxControl tests and new docs
</commit_message>
<xml_diff>
--- a/Getting Started Guide.docx
+++ b/Getting Started Guide.docx
@@ -74,13 +74,6 @@
     </w:p>
     <w:sdt>
       <w:sdtPr>
-        <w:id w:val="3995816"/>
-        <w:docPartObj>
-          <w:docPartGallery w:val="Table of Contents"/>
-          <w:docPartUnique/>
-        </w:docPartObj>
-      </w:sdtPr>
-      <w:sdtEndPr>
         <w:rPr>
           <w:rFonts w:asciiTheme="minorHAnsi" w:eastAsiaTheme="minorHAnsi" w:hAnsiTheme="minorHAnsi" w:cstheme="minorBidi"/>
           <w:b w:val="0"/>
@@ -90,7 +83,12 @@
           <w:szCs w:val="22"/>
           <w:lang w:val="en-GB"/>
         </w:rPr>
-      </w:sdtEndPr>
+        <w:id w:val="3995816"/>
+        <w:docPartObj>
+          <w:docPartGallery w:val="Table of Contents"/>
+          <w:docPartUnique/>
+        </w:docPartObj>
+      </w:sdtPr>
       <w:sdtContent>
         <w:p>
           <w:pPr>
@@ -2202,7 +2200,15 @@
         <w:t>Flixel Power Tools Test Suite</w:t>
       </w:r>
       <w:r>
-        <w:t xml:space="preserve"> FlashDevelop project. You can then see all of the source, tweak something, compile it and see the results instantly. If you are using </w:t>
+        <w:t xml:space="preserve"> FlashDevelop project. You can then see all of the source, tweak something, compile it and see the results instantly.</w:t>
+      </w:r>
+    </w:p>
+    <w:p>
+      <w:pPr>
+        <w:pStyle w:val="Heading3"/>
+      </w:pPr>
+      <w:r>
+        <w:t xml:space="preserve">Compiling with </w:t>
       </w:r>
       <w:proofErr w:type="spellStart"/>
       <w:r>
@@ -2210,10 +2216,26 @@
       </w:r>
       <w:proofErr w:type="spellEnd"/>
       <w:r>
+        <w:br/>
+      </w:r>
+    </w:p>
+    <w:p>
+      <w:r>
+        <w:t xml:space="preserve">If you are using </w:t>
+      </w:r>
+      <w:proofErr w:type="spellStart"/>
+      <w:r>
+        <w:t>FlashBuilder</w:t>
+      </w:r>
+      <w:proofErr w:type="spellEnd"/>
+      <w:r>
         <w:t xml:space="preserve"> you can re-create the FlashDevelop project by pointing it to the </w:t>
       </w:r>
       <w:proofErr w:type="spellStart"/>
       <w:r>
+        <w:rPr>
+          <w:rStyle w:val="CodeChar"/>
+        </w:rPr>
         <w:t>src</w:t>
       </w:r>
       <w:proofErr w:type="spellEnd"/>
@@ -2496,7 +2518,7 @@
                 <w:noProof/>
                 <w:color w:val="FFFFFF" w:themeColor="background1"/>
               </w:rPr>
-              <w:t>1</w:t>
+              <w:t>3</w:t>
             </w:r>
           </w:fldSimple>
         </w:p>
@@ -2606,7 +2628,16 @@
             <w:sz w:val="24"/>
             <w:szCs w:val="24"/>
           </w:rPr>
-          <w:t>Flixel Power Tools v1.5</w:t>
+          <w:t xml:space="preserve">Flixel Power </w:t>
+        </w:r>
+        <w:r>
+          <w:rPr>
+            <w:rFonts w:asciiTheme="majorHAnsi" w:eastAsiaTheme="majorEastAsia" w:hAnsiTheme="majorHAnsi" w:cstheme="majorBidi"/>
+            <w:color w:val="B83D68" w:themeColor="accent1"/>
+            <w:sz w:val="24"/>
+            <w:szCs w:val="24"/>
+          </w:rPr>
+          <w:t>Tools v1.6</w:t>
         </w:r>
       </w:sdtContent>
     </w:sdt>
@@ -2633,7 +2664,7 @@
           <w:docPart w:val="1DC442FB7079474D9106D5004BE3203F"/>
         </w:placeholder>
         <w:dataBinding w:prefixMappings="xmlns:ns0='http://schemas.microsoft.com/office/2006/coverPageProps'" w:xpath="/ns0:CoverPageProperties[1]/ns0:PublishDate[1]" w:storeItemID="{55AF091B-3C7A-41E3-B477-F2FDAA23CFDA}"/>
-        <w:date w:fullDate="2011-05-11T00:00:00Z">
+        <w:date w:fullDate="2011-05-18T00:00:00Z">
           <w:dateFormat w:val="MMMM d, yyyy"/>
           <w:lid w:val="en-US"/>
           <w:storeMappedDataAs w:val="dateTime"/>
@@ -2649,7 +2680,7 @@
             <w:szCs w:val="24"/>
             <w:lang w:val="en-US"/>
           </w:rPr>
-          <w:t>May 11, 2011</w:t>
+          <w:t>May 18, 2011</w:t>
         </w:r>
       </w:sdtContent>
     </w:sdt>
@@ -3491,32 +3522,6 @@
   <w:docParts>
     <w:docPart>
       <w:docPartPr>
-        <w:name w:val="115A81FD848C421C9F6A8604012AB953"/>
-        <w:category>
-          <w:name w:val="General"/>
-          <w:gallery w:val="placeholder"/>
-        </w:category>
-        <w:types>
-          <w:type w:val="bbPlcHdr"/>
-        </w:types>
-        <w:behaviors>
-          <w:behavior w:val="content"/>
-        </w:behaviors>
-        <w:guid w:val="{A6C9B7F4-B461-45CF-B1E2-33A2A0756FE1}"/>
-      </w:docPartPr>
-      <w:docPartBody>
-        <w:p>
-          <w:pPr>
-            <w:pStyle w:val="115A81FD848C421C9F6A8604012AB953"/>
-          </w:pPr>
-          <w:r>
-            <w:t>[Type the company name]</w:t>
-          </w:r>
-        </w:p>
-      </w:docPartBody>
-    </w:docPart>
-    <w:docPart>
-      <w:docPartPr>
         <w:name w:val="D1B4FCBA184445869D7C75CFF4B7DC08"/>
         <w:category>
           <w:name w:val="General"/>
@@ -3585,19 +3590,19 @@
 
 <file path=word/glossary/fontTable.xml><?xml version="1.0" encoding="utf-8"?>
 <w:fonts xmlns:r="http://schemas.openxmlformats.org/officeDocument/2006/relationships" xmlns:w="http://schemas.openxmlformats.org/wordprocessingml/2006/main">
+  <w:font w:name="Symbol">
+    <w:panose1 w:val="05050102010706020507"/>
+    <w:charset w:val="02"/>
+    <w:family w:val="roman"/>
+    <w:pitch w:val="variable"/>
+    <w:sig w:usb0="00000000" w:usb1="10000000" w:usb2="00000000" w:usb3="00000000" w:csb0="80000000" w:csb1="00000000"/>
+  </w:font>
   <w:font w:name="Times New Roman">
     <w:panose1 w:val="02020603050405020304"/>
     <w:charset w:val="00"/>
     <w:family w:val="roman"/>
     <w:pitch w:val="variable"/>
     <w:sig w:usb0="E0002AFF" w:usb1="C0007841" w:usb2="00000009" w:usb3="00000000" w:csb0="000001FF" w:csb1="00000000"/>
-  </w:font>
-  <w:font w:name="Symbol">
-    <w:panose1 w:val="05050102010706020507"/>
-    <w:charset w:val="02"/>
-    <w:family w:val="roman"/>
-    <w:pitch w:val="variable"/>
-    <w:sig w:usb0="00000000" w:usb1="10000000" w:usb2="00000000" w:usb3="00000000" w:csb0="80000000" w:csb1="00000000"/>
   </w:font>
   <w:font w:name="Courier New">
     <w:panose1 w:val="02070309020205020404"/>
@@ -3624,8 +3629,9 @@
     <w:panose1 w:val="020B0604030504040204"/>
     <w:charset w:val="00"/>
     <w:family w:val="swiss"/>
+    <w:notTrueType/>
     <w:pitch w:val="variable"/>
-    <w:sig w:usb0="E1002EFF" w:usb1="C000605B" w:usb2="00000029" w:usb3="00000000" w:csb0="000101FF" w:csb1="00000000"/>
+    <w:sig w:usb0="00000003" w:usb1="00000000" w:usb2="00000000" w:usb3="00000000" w:csb0="00000001" w:csb1="00000000"/>
   </w:font>
   <w:font w:name="Consolas">
     <w:panose1 w:val="020B0609020204030204"/>
@@ -3662,6 +3668,7 @@
   <w:rsids>
     <w:rsidRoot w:val="000563EE"/>
     <w:rsid w:val="000563EE"/>
+    <w:rsid w:val="00721220"/>
     <w:rsid w:val="00C456A3"/>
   </w:rsids>
   <m:mathPr>
@@ -3843,6 +3850,7 @@
   <w:style w:type="paragraph" w:default="1" w:styleId="Normal">
     <w:name w:val="Normal"/>
     <w:qFormat/>
+    <w:rsid w:val="00721220"/>
   </w:style>
   <w:style w:type="character" w:default="1" w:styleId="DefaultParagraphFont">
     <w:name w:val="Default Paragraph Font"/>
@@ -4198,7 +4206,7 @@
 
 <file path=customXml/item1.xml><?xml version="1.0" encoding="utf-8"?>
 <CoverPageProperties xmlns="http://schemas.microsoft.com/office/2006/coverPageProps">
-  <PublishDate>2011-05-11T00:00:00</PublishDate>
+  <PublishDate>2011-05-18T00:00:00</PublishDate>
   <Abstract/>
   <CompanyAddress/>
   <CompanyPhone/>
@@ -4220,7 +4228,7 @@
 </file>
 
 <file path=customXml/itemProps2.xml><?xml version="1.0" encoding="utf-8"?>
-<ds:datastoreItem xmlns:ds="http://schemas.openxmlformats.org/officeDocument/2006/customXml" ds:itemID="{844C7C52-03BF-4EF1-BDE6-ECCAC9CAAAE4}">
+<ds:datastoreItem xmlns:ds="http://schemas.openxmlformats.org/officeDocument/2006/customXml" ds:itemID="{19AB9EFA-38E0-4C2E-A01B-ECFFFD811EC4}">
   <ds:schemaRefs>
     <ds:schemaRef ds:uri="http://schemas.openxmlformats.org/officeDocument/2006/bibliography"/>
   </ds:schemaRefs>

</xml_diff>

<commit_message>
v1.7 final master. New docs, new shots, new tests, new credits
</commit_message>
<xml_diff>
--- a/Getting Started Guide.docx
+++ b/Getting Started Guide.docx
@@ -1594,14 +1594,33 @@
       <w:r>
         <w:t xml:space="preserve">In this example we'll use the </w:t>
       </w:r>
+      <w:proofErr w:type="spellStart"/>
       <w:r>
         <w:rPr>
           <w:b/>
         </w:rPr>
-        <w:t>Health Bar</w:t>
-      </w:r>
-      <w:r>
-        <w:t xml:space="preserve"> tool to create a floating health bar above our player sprite. The Health Bar works by hooking to the health value of an </w:t>
+        <w:t>Flx</w:t>
+      </w:r>
+      <w:r>
+        <w:rPr>
+          <w:b/>
+        </w:rPr>
+        <w:t>Bar</w:t>
+      </w:r>
+      <w:proofErr w:type="spellEnd"/>
+      <w:r>
+        <w:t xml:space="preserve"> tool to create a floating health bar above our player sprite. The </w:t>
+      </w:r>
+      <w:proofErr w:type="spellStart"/>
+      <w:r>
+        <w:t>Flx</w:t>
+      </w:r>
+      <w:r>
+        <w:t>Bar</w:t>
+      </w:r>
+      <w:proofErr w:type="spellEnd"/>
+      <w:r>
+        <w:t xml:space="preserve"> works by hooking to the health value of an </w:t>
       </w:r>
       <w:proofErr w:type="spellStart"/>
       <w:r>
@@ -1671,10 +1690,16 @@
       </w:r>
       <w:proofErr w:type="spellStart"/>
       <w:r>
-        <w:t>player</w:t>
-      </w:r>
-      <w:r>
-        <w:t>Health:FlxHealthBar</w:t>
+        <w:t>h</w:t>
+      </w:r>
+      <w:r>
+        <w:t>ealth</w:t>
+      </w:r>
+      <w:r>
+        <w:t>Bar</w:t>
+      </w:r>
+      <w:r>
+        <w:t>:FlxBar</w:t>
       </w:r>
       <w:proofErr w:type="spellEnd"/>
       <w:r>
@@ -1702,10 +1727,10 @@
       </w:pPr>
       <w:proofErr w:type="spellStart"/>
       <w:r>
-        <w:t>player</w:t>
-      </w:r>
-      <w:r>
-        <w:t>Health</w:t>
+        <w:t>h</w:t>
+      </w:r>
+      <w:r>
+        <w:t>ealthBar</w:t>
       </w:r>
       <w:proofErr w:type="spellEnd"/>
       <w:r>
@@ -1713,22 +1738,27 @@
       </w:r>
       <w:proofErr w:type="spellStart"/>
       <w:r>
-        <w:t>FlxHealthBar</w:t>
-      </w:r>
-      <w:proofErr w:type="spellEnd"/>
-      <w:r>
-        <w:t>(</w:t>
-      </w:r>
-      <w:proofErr w:type="spellStart"/>
-      <w:r>
-        <w:t>playerSprite</w:t>
-      </w:r>
-      <w:proofErr w:type="spellEnd"/>
-      <w:r>
-        <w:t>, 32, 4</w:t>
-      </w:r>
-      <w:r>
-        <w:t>);</w:t>
+        <w:t>FlxBar</w:t>
+      </w:r>
+      <w:proofErr w:type="spellEnd"/>
+      <w:r>
+        <w:t xml:space="preserve">(16, 64, </w:t>
+      </w:r>
+      <w:proofErr w:type="spellStart"/>
+      <w:r>
+        <w:t>FlxBar.FILL_LEFT_TO_RIGHT</w:t>
+      </w:r>
+      <w:proofErr w:type="spellEnd"/>
+      <w:r>
+        <w:t xml:space="preserve">, 64, 4, </w:t>
+      </w:r>
+      <w:proofErr w:type="spellStart"/>
+      <w:r>
+        <w:t>ufo</w:t>
+      </w:r>
+      <w:proofErr w:type="spellEnd"/>
+      <w:r>
+        <w:t>, "health");</w:t>
       </w:r>
     </w:p>
     <w:p>
@@ -1745,21 +1775,8 @@
           <w:numId w:val="2"/>
         </w:numPr>
       </w:pPr>
-      <w:proofErr w:type="spellStart"/>
-      <w:r>
-        <w:t>playerSprite</w:t>
-      </w:r>
-      <w:proofErr w:type="spellEnd"/>
-      <w:r>
-        <w:t xml:space="preserve"> - the </w:t>
-      </w:r>
-      <w:proofErr w:type="spellStart"/>
-      <w:r>
-        <w:t>FlxSprite</w:t>
-      </w:r>
-      <w:proofErr w:type="spellEnd"/>
-      <w:r>
-        <w:t xml:space="preserve"> the Health Bar is linked to</w:t>
+      <w:r>
+        <w:t>16 x 64 are the x/y coordinates</w:t>
       </w:r>
     </w:p>
     <w:p>
@@ -1770,8 +1787,13 @@
           <w:numId w:val="2"/>
         </w:numPr>
       </w:pPr>
-      <w:r>
-        <w:t>32 - the width in pixels of the Health Bar</w:t>
+      <w:proofErr w:type="spellStart"/>
+      <w:r>
+        <w:t>FlxBar.FILL_LEFT_TO_RIGHT</w:t>
+      </w:r>
+      <w:proofErr w:type="spellEnd"/>
+      <w:r>
+        <w:t xml:space="preserve"> is the direction it will fill</w:t>
       </w:r>
     </w:p>
     <w:p>
@@ -1783,7 +1805,60 @@
         </w:numPr>
       </w:pPr>
       <w:r>
-        <w:t>4 - the height in pixels of the Health Bar</w:t>
+        <w:t>64 x 4 is the visual width and height of the bar</w:t>
+      </w:r>
+    </w:p>
+    <w:p>
+      <w:pPr>
+        <w:pStyle w:val="ListParagraph"/>
+        <w:numPr>
+          <w:ilvl w:val="0"/>
+          <w:numId w:val="2"/>
+        </w:numPr>
+      </w:pPr>
+      <w:proofErr w:type="spellStart"/>
+      <w:r>
+        <w:t>ufo</w:t>
+      </w:r>
+      <w:proofErr w:type="spellEnd"/>
+      <w:r>
+        <w:t xml:space="preserve"> is the </w:t>
+      </w:r>
+      <w:proofErr w:type="spellStart"/>
+      <w:r>
+        <w:t>FlxSprite</w:t>
+      </w:r>
+      <w:proofErr w:type="spellEnd"/>
+      <w:r>
+        <w:t xml:space="preserve"> it is bound to</w:t>
+      </w:r>
+    </w:p>
+    <w:p>
+      <w:pPr>
+        <w:pStyle w:val="ListParagraph"/>
+        <w:numPr>
+          <w:ilvl w:val="0"/>
+          <w:numId w:val="2"/>
+        </w:numPr>
+      </w:pPr>
+      <w:r>
+        <w:t xml:space="preserve">"health" is the value within the </w:t>
+      </w:r>
+      <w:proofErr w:type="spellStart"/>
+      <w:r>
+        <w:t>ufo</w:t>
+      </w:r>
+      <w:proofErr w:type="spellEnd"/>
+      <w:r>
+        <w:t xml:space="preserve"> </w:t>
+      </w:r>
+      <w:proofErr w:type="spellStart"/>
+      <w:r>
+        <w:t>FlxSprite</w:t>
+      </w:r>
+      <w:proofErr w:type="spellEnd"/>
+      <w:r>
+        <w:t xml:space="preserve"> it will track</w:t>
       </w:r>
     </w:p>
     <w:p>
@@ -1810,8 +1885,8 @@
         </w:rPr>
         <w:drawing>
           <wp:inline distT="0" distB="0" distL="0" distR="0">
-            <wp:extent cx="5731510" cy="563245"/>
-            <wp:effectExtent l="19050" t="0" r="2540" b="0"/>
+            <wp:extent cx="6105525" cy="447235"/>
+            <wp:effectExtent l="19050" t="0" r="9525" b="0"/>
             <wp:docPr id="6" name="Picture 5" descr="FD-Context-Sensitive-Support.png"/>
             <wp:cNvGraphicFramePr>
               <a:graphicFrameLocks xmlns:a="http://schemas.openxmlformats.org/drawingml/2006/main" noChangeAspect="1"/>
@@ -1832,11 +1907,15 @@
                   <pic:spPr>
                     <a:xfrm>
                       <a:off x="0" y="0"/>
-                      <a:ext cx="5731510" cy="563245"/>
+                      <a:ext cx="6105525" cy="447235"/>
                     </a:xfrm>
                     <a:prstGeom prst="rect">
                       <a:avLst/>
                     </a:prstGeom>
+                    <a:noFill/>
+                    <a:ln>
+                      <a:noFill/>
+                    </a:ln>
                   </pic:spPr>
                 </pic:pic>
               </a:graphicData>
@@ -1872,10 +1951,16 @@
       </w:pPr>
       <w:proofErr w:type="spellStart"/>
       <w:r>
-        <w:t>player</w:t>
-      </w:r>
-      <w:r>
-        <w:t>Health.trackParent</w:t>
+        <w:t>h</w:t>
+      </w:r>
+      <w:r>
+        <w:t>ealth</w:t>
+      </w:r>
+      <w:r>
+        <w:t>Bar</w:t>
+      </w:r>
+      <w:r>
+        <w:t>.trackParent</w:t>
       </w:r>
       <w:proofErr w:type="spellEnd"/>
       <w:r>
@@ -1928,7 +2013,13 @@
         <w:rPr>
           <w:rStyle w:val="CodeChar"/>
         </w:rPr>
-        <w:t>FlxHealthBar.as</w:t>
+        <w:t>Flx</w:t>
+      </w:r>
+      <w:r>
+        <w:rPr>
+          <w:rStyle w:val="CodeChar"/>
+        </w:rPr>
+        <w:t>Bar.as</w:t>
       </w:r>
       <w:proofErr w:type="spellEnd"/>
       <w:r>
@@ -1949,10 +2040,13 @@
       </w:r>
       <w:proofErr w:type="spellStart"/>
       <w:r>
-        <w:t>player</w:t>
-      </w:r>
-      <w:r>
-        <w:t>Health</w:t>
+        <w:t>h</w:t>
+      </w:r>
+      <w:r>
+        <w:t>ealth</w:t>
+      </w:r>
+      <w:r>
+        <w:t>Bar</w:t>
       </w:r>
       <w:proofErr w:type="spellEnd"/>
       <w:r>
@@ -2008,14 +2102,35 @@
       <w:bookmarkStart w:id="5" w:name="_Toc292882744"/>
       <w:r>
         <w:lastRenderedPageBreak/>
-        <w:t>The Test Suite</w:t>
+        <w:t xml:space="preserve">The </w:t>
+      </w:r>
+      <w:r>
+        <w:t>Test</w:t>
+      </w:r>
+      <w:r>
+        <w:t xml:space="preserve"> Suite</w:t>
       </w:r>
       <w:bookmarkEnd w:id="5"/>
     </w:p>
     <w:p/>
     <w:p>
       <w:r>
-        <w:t>The Flixel Power Tools come with a comprehensive Test Suite. This was created as a way to visually demonstrate how the different tools work, and also as a means for you to learn from - you can open up the source code for each test, and quickly see how the tool is used. The tests have comments in the source to guide you through what is going on.</w:t>
+        <w:t xml:space="preserve">The Flixel Power Tools come with a comprehensive </w:t>
+      </w:r>
+      <w:r>
+        <w:t>Test</w:t>
+      </w:r>
+      <w:r>
+        <w:t xml:space="preserve"> </w:t>
+      </w:r>
+      <w:r>
+        <w:t>Suite</w:t>
+      </w:r>
+      <w:r>
+        <w:t xml:space="preserve"> full of demos, examples and mini-games</w:t>
+      </w:r>
+      <w:r>
+        <w:t>. This was created as a way to visually demonstrate how the different tools work, and also as a means for you to learn from - you can open up the source code for each test, and quickly see how the tool is used. The tests have comments in the source to guide you through what is going on.</w:t>
       </w:r>
     </w:p>
     <w:p>
@@ -2518,7 +2633,7 @@
                 <w:noProof/>
                 <w:color w:val="FFFFFF" w:themeColor="background1"/>
               </w:rPr>
-              <w:t>3</w:t>
+              <w:t>8</w:t>
             </w:r>
           </w:fldSimple>
         </w:p>
@@ -2549,9 +2664,6 @@
             <w:sdtPr>
               <w:alias w:val="Company"/>
               <w:id w:val="75914618"/>
-              <w:placeholder>
-                <w:docPart w:val="115A81FD848C421C9F6A8604012AB953"/>
-              </w:placeholder>
               <w:dataBinding w:prefixMappings="xmlns:ns0='http://schemas.openxmlformats.org/officeDocument/2006/extended-properties'" w:xpath="/ns0:Properties[1]/ns0:Company[1]" w:storeItemID="{6668398D-A668-4E3E-A5EB-62B293D839F1}"/>
               <w:text/>
             </w:sdtPr>
@@ -2637,7 +2749,16 @@
             <w:sz w:val="24"/>
             <w:szCs w:val="24"/>
           </w:rPr>
-          <w:t>Tools v1.6</w:t>
+          <w:t>Tools v1.</w:t>
+        </w:r>
+        <w:r>
+          <w:rPr>
+            <w:rFonts w:asciiTheme="majorHAnsi" w:eastAsiaTheme="majorEastAsia" w:hAnsiTheme="majorHAnsi" w:cstheme="majorBidi"/>
+            <w:color w:val="B83D68" w:themeColor="accent1"/>
+            <w:sz w:val="24"/>
+            <w:szCs w:val="24"/>
+          </w:rPr>
+          <w:t>7</w:t>
         </w:r>
       </w:sdtContent>
     </w:sdt>
@@ -2660,11 +2781,8 @@
         </w:rPr>
         <w:alias w:val="Date"/>
         <w:id w:val="78404859"/>
-        <w:placeholder>
-          <w:docPart w:val="1DC442FB7079474D9106D5004BE3203F"/>
-        </w:placeholder>
         <w:dataBinding w:prefixMappings="xmlns:ns0='http://schemas.microsoft.com/office/2006/coverPageProps'" w:xpath="/ns0:CoverPageProperties[1]/ns0:PublishDate[1]" w:storeItemID="{55AF091B-3C7A-41E3-B477-F2FDAA23CFDA}"/>
-        <w:date w:fullDate="2011-05-18T00:00:00Z">
+        <w:date w:fullDate="2011-06-16T00:00:00Z">
           <w:dateFormat w:val="MMMM d, yyyy"/>
           <w:lid w:val="en-US"/>
           <w:storeMappedDataAs w:val="dateTime"/>
@@ -2680,7 +2798,7 @@
             <w:szCs w:val="24"/>
             <w:lang w:val="en-US"/>
           </w:rPr>
-          <w:t>May 18, 2011</w:t>
+          <w:t>June 16, 2011</w:t>
         </w:r>
       </w:sdtContent>
     </w:sdt>
@@ -3519,72 +3637,7 @@
 
 <file path=word/glossary/document.xml><?xml version="1.0" encoding="utf-8"?>
 <w:glossaryDocument xmlns:ve="http://schemas.openxmlformats.org/markup-compatibility/2006" xmlns:o="urn:schemas-microsoft-com:office:office" xmlns:r="http://schemas.openxmlformats.org/officeDocument/2006/relationships" xmlns:m="http://schemas.openxmlformats.org/officeDocument/2006/math" xmlns:v="urn:schemas-microsoft-com:vml" xmlns:wp="http://schemas.openxmlformats.org/drawingml/2006/wordprocessingDrawing" xmlns:w10="urn:schemas-microsoft-com:office:word" xmlns:w="http://schemas.openxmlformats.org/wordprocessingml/2006/main" xmlns:wne="http://schemas.microsoft.com/office/word/2006/wordml">
-  <w:docParts>
-    <w:docPart>
-      <w:docPartPr>
-        <w:name w:val="D1B4FCBA184445869D7C75CFF4B7DC08"/>
-        <w:category>
-          <w:name w:val="General"/>
-          <w:gallery w:val="placeholder"/>
-        </w:category>
-        <w:types>
-          <w:type w:val="bbPlcHdr"/>
-        </w:types>
-        <w:behaviors>
-          <w:behavior w:val="content"/>
-        </w:behaviors>
-        <w:guid w:val="{07DBC6F9-62C0-4AE1-822F-92EE7455ED11}"/>
-      </w:docPartPr>
-      <w:docPartBody>
-        <w:p>
-          <w:pPr>
-            <w:pStyle w:val="D1B4FCBA184445869D7C75CFF4B7DC08"/>
-          </w:pPr>
-          <w:r>
-            <w:rPr>
-              <w:rFonts w:asciiTheme="majorHAnsi" w:eastAsiaTheme="majorEastAsia" w:hAnsiTheme="majorHAnsi" w:cstheme="majorBidi"/>
-              <w:color w:val="4F81BD" w:themeColor="accent1"/>
-              <w:sz w:val="24"/>
-              <w:szCs w:val="24"/>
-            </w:rPr>
-            <w:t>[Type the document title]</w:t>
-          </w:r>
-        </w:p>
-      </w:docPartBody>
-    </w:docPart>
-    <w:docPart>
-      <w:docPartPr>
-        <w:name w:val="1DC442FB7079474D9106D5004BE3203F"/>
-        <w:category>
-          <w:name w:val="General"/>
-          <w:gallery w:val="placeholder"/>
-        </w:category>
-        <w:types>
-          <w:type w:val="bbPlcHdr"/>
-        </w:types>
-        <w:behaviors>
-          <w:behavior w:val="content"/>
-        </w:behaviors>
-        <w:guid w:val="{C3074564-22DC-4480-9FA9-53C30F2E985D}"/>
-      </w:docPartPr>
-      <w:docPartBody>
-        <w:p>
-          <w:pPr>
-            <w:pStyle w:val="1DC442FB7079474D9106D5004BE3203F"/>
-          </w:pPr>
-          <w:r>
-            <w:rPr>
-              <w:rFonts w:asciiTheme="majorHAnsi" w:eastAsiaTheme="majorEastAsia" w:hAnsiTheme="majorHAnsi" w:cstheme="majorBidi"/>
-              <w:color w:val="4F81BD" w:themeColor="accent1"/>
-              <w:sz w:val="24"/>
-              <w:szCs w:val="24"/>
-            </w:rPr>
-            <w:t>[Pick the date]</w:t>
-          </w:r>
-        </w:p>
-      </w:docPartBody>
-    </w:docPart>
-  </w:docParts>
+  <w:docParts/>
 </w:glossaryDocument>
 </file>
 
@@ -3668,7 +3721,9 @@
   <w:rsids>
     <w:rsidRoot w:val="000563EE"/>
     <w:rsid w:val="000563EE"/>
+    <w:rsid w:val="00441028"/>
     <w:rsid w:val="00721220"/>
+    <w:rsid w:val="0086623F"/>
     <w:rsid w:val="00C456A3"/>
   </w:rsids>
   <m:mathPr>
@@ -4206,7 +4261,7 @@
 
 <file path=customXml/item1.xml><?xml version="1.0" encoding="utf-8"?>
 <CoverPageProperties xmlns="http://schemas.microsoft.com/office/2006/coverPageProps">
-  <PublishDate>2011-05-18T00:00:00</PublishDate>
+  <PublishDate>2011-06-16T00:00:00</PublishDate>
   <Abstract/>
   <CompanyAddress/>
   <CompanyPhone/>
@@ -4228,7 +4283,7 @@
 </file>
 
 <file path=customXml/itemProps2.xml><?xml version="1.0" encoding="utf-8"?>
-<ds:datastoreItem xmlns:ds="http://schemas.openxmlformats.org/officeDocument/2006/customXml" ds:itemID="{19AB9EFA-38E0-4C2E-A01B-ECFFFD811EC4}">
+<ds:datastoreItem xmlns:ds="http://schemas.openxmlformats.org/officeDocument/2006/customXml" ds:itemID="{D9C3DD16-2450-4A7F-8C56-1AE2D6B5F318}">
   <ds:schemaRefs>
     <ds:schemaRef ds:uri="http://schemas.openxmlformats.org/officeDocument/2006/bibliography"/>
   </ds:schemaRefs>

</xml_diff>

<commit_message>
Final 1.9 Release package
</commit_message>
<xml_diff>
--- a/Getting Started Guide.docx
+++ b/Getting Started Guide.docx
@@ -1,6 +1,6 @@
 
 <file path=word/document.xml><?xml version="1.0" encoding="utf-8"?>
-<w:document xmlns:wpc="http://schemas.microsoft.com/office/word/2010/wordprocessingCanvas" xmlns:mc="http://schemas.openxmlformats.org/markup-compatibility/2006" xmlns:o="urn:schemas-microsoft-com:office:office" xmlns:r="http://schemas.openxmlformats.org/officeDocument/2006/relationships" xmlns:m="http://schemas.openxmlformats.org/officeDocument/2006/math" xmlns:v="urn:schemas-microsoft-com:vml" xmlns:wp14="http://schemas.microsoft.com/office/word/2010/wordprocessingDrawing" xmlns:wp="http://schemas.openxmlformats.org/drawingml/2006/wordprocessingDrawing" xmlns:w10="urn:schemas-microsoft-com:office:word" xmlns:w="http://schemas.openxmlformats.org/wordprocessingml/2006/main" xmlns:w14="http://schemas.microsoft.com/office/word/2010/wordml" xmlns:wpg="http://schemas.microsoft.com/office/word/2010/wordprocessingGroup" xmlns:wpi="http://schemas.microsoft.com/office/word/2010/wordprocessingInk" xmlns:wne="http://schemas.microsoft.com/office/word/2006/wordml" xmlns:wps="http://schemas.microsoft.com/office/word/2010/wordprocessingShape" mc:Ignorable="w14 wp14">
+<w:document xmlns:ve="http://schemas.openxmlformats.org/markup-compatibility/2006" xmlns:o="urn:schemas-microsoft-com:office:office" xmlns:r="http://schemas.openxmlformats.org/officeDocument/2006/relationships" xmlns:m="http://schemas.openxmlformats.org/officeDocument/2006/math" xmlns:v="urn:schemas-microsoft-com:vml" xmlns:wp="http://schemas.openxmlformats.org/drawingml/2006/wordprocessingDrawing" xmlns:w10="urn:schemas-microsoft-com:office:word" xmlns:w="http://schemas.openxmlformats.org/wordprocessingml/2006/main" xmlns:wne="http://schemas.microsoft.com/office/word/2006/wordml">
   <w:body>
     <w:p>
       <w:pPr>
@@ -29,7 +29,7 @@
                     <pic:cNvPicPr/>
                   </pic:nvPicPr>
                   <pic:blipFill>
-                    <a:blip r:embed="rId10" cstate="print"/>
+                    <a:blip r:embed="rId9" cstate="print"/>
                     <a:stretch>
                       <a:fillRect/>
                     </a:stretch>
@@ -91,7 +91,6 @@
           <w:docPartUnique/>
         </w:docPartObj>
       </w:sdtPr>
-      <w:sdtEndPr/>
       <w:sdtContent>
         <w:p>
           <w:pPr>
@@ -1107,7 +1106,7 @@
       </w:r>
     </w:p>
     <w:p>
-      <w:hyperlink r:id="rId11" w:history="1">
+      <w:hyperlink r:id="rId10" w:history="1">
         <w:r>
           <w:rPr>
             <w:rStyle w:val="Hyperlink"/>
@@ -1123,7 +1122,7 @@
       </w:r>
     </w:p>
     <w:p>
-      <w:hyperlink r:id="rId12" w:history="1">
+      <w:hyperlink r:id="rId11" w:history="1">
         <w:r>
           <w:rPr>
             <w:rStyle w:val="Hyperlink"/>
@@ -1198,7 +1197,6 @@
         <w:pStyle w:val="Code"/>
       </w:pPr>
       <w:proofErr w:type="spellStart"/>
-      <w:proofErr w:type="gramStart"/>
       <w:r>
         <w:t>src</w:t>
       </w:r>
@@ -1212,12 +1210,15 @@
       </w:r>
       <w:proofErr w:type="spellEnd"/>
       <w:r>
-        <w:t>/plugin</w:t>
-      </w:r>
-      <w:proofErr w:type="gramEnd"/>
-    </w:p>
-    <w:p>
-      <w:proofErr w:type="gramStart"/>
+        <w:t>/</w:t>
+      </w:r>
+      <w:proofErr w:type="spellStart"/>
+      <w:r>
+        <w:t>plugin</w:t>
+      </w:r>
+      <w:proofErr w:type="spellEnd"/>
+    </w:p>
+    <w:p>
       <w:r>
         <w:t xml:space="preserve">Where </w:t>
       </w:r>
@@ -1232,7 +1233,6 @@
       <w:r>
         <w:t xml:space="preserve"> is the root source folder of your Flixel project.</w:t>
       </w:r>
-      <w:proofErr w:type="gramEnd"/>
     </w:p>
     <w:p>
       <w:r>
@@ -1293,7 +1293,7 @@
                     <pic:cNvPicPr/>
                   </pic:nvPicPr>
                   <pic:blipFill>
-                    <a:blip r:embed="rId13" cstate="print"/>
+                    <a:blip r:embed="rId12" cstate="print"/>
                     <a:stretch>
                       <a:fillRect/>
                     </a:stretch>
@@ -1400,7 +1400,7 @@
                     </pic:cNvPicPr>
                   </pic:nvPicPr>
                   <pic:blipFill>
-                    <a:blip r:embed="rId14" cstate="print"/>
+                    <a:blip r:embed="rId13" cstate="print"/>
                     <a:srcRect/>
                     <a:stretch>
                       <a:fillRect/>
@@ -1457,7 +1457,7 @@
       </w:r>
     </w:p>
     <w:p>
-      <w:hyperlink r:id="rId15" w:history="1">
+      <w:hyperlink r:id="rId14" w:history="1">
         <w:r>
           <w:rPr>
             <w:rStyle w:val="Hyperlink"/>
@@ -1477,7 +1477,6 @@
       </w:r>
     </w:p>
     <w:p>
-      <w:proofErr w:type="gramStart"/>
       <w:r>
         <w:t xml:space="preserve">Once downloaded copy the folder </w:t>
       </w:r>
@@ -1503,7 +1502,6 @@
       <w:r>
         <w:t xml:space="preserve"> folder.</w:t>
       </w:r>
-      <w:proofErr w:type="gramEnd"/>
     </w:p>
     <w:p>
       <w:r>
@@ -1563,13 +1561,8 @@
       <w:pPr>
         <w:pStyle w:val="Code"/>
       </w:pPr>
-      <w:proofErr w:type="gramStart"/>
-      <w:r>
-        <w:t>import</w:t>
-      </w:r>
-      <w:proofErr w:type="gramEnd"/>
-      <w:r>
-        <w:t xml:space="preserve"> </w:t>
+      <w:r>
+        <w:t xml:space="preserve">import </w:t>
       </w:r>
       <w:proofErr w:type="spellStart"/>
       <w:r>
@@ -1668,13 +1661,8 @@
       <w:pPr>
         <w:pStyle w:val="Code"/>
       </w:pPr>
-      <w:proofErr w:type="gramStart"/>
-      <w:r>
-        <w:t>private</w:t>
-      </w:r>
-      <w:proofErr w:type="gramEnd"/>
-      <w:r>
-        <w:t xml:space="preserve"> </w:t>
+      <w:r>
+        <w:t xml:space="preserve">private </w:t>
       </w:r>
       <w:proofErr w:type="spellStart"/>
       <w:r>
@@ -1722,7 +1710,6 @@
         <w:pStyle w:val="Code"/>
       </w:pPr>
       <w:proofErr w:type="spellStart"/>
-      <w:proofErr w:type="gramStart"/>
       <w:r>
         <w:t>h</w:t>
       </w:r>
@@ -1730,7 +1717,6 @@
         <w:t>ealthBar</w:t>
       </w:r>
       <w:proofErr w:type="spellEnd"/>
-      <w:proofErr w:type="gramEnd"/>
       <w:r>
         <w:t xml:space="preserve"> = new </w:t>
       </w:r>
@@ -1889,7 +1875,7 @@
                     <pic:cNvPicPr/>
                   </pic:nvPicPr>
                   <pic:blipFill>
-                    <a:blip r:embed="rId16" cstate="print"/>
+                    <a:blip r:embed="rId15" cstate="print"/>
                     <a:stretch>
                       <a:fillRect/>
                     </a:stretch>
@@ -1940,7 +1926,6 @@
         <w:pStyle w:val="Code"/>
       </w:pPr>
       <w:proofErr w:type="spellStart"/>
-      <w:proofErr w:type="gramStart"/>
       <w:r>
         <w:t>h</w:t>
       </w:r>
@@ -1955,30 +1940,17 @@
       </w:r>
       <w:proofErr w:type="spellEnd"/>
       <w:r>
-        <w:t>(</w:t>
-      </w:r>
-      <w:proofErr w:type="gramEnd"/>
-      <w:r>
-        <w:t>0, -5);</w:t>
+        <w:t>(0, -5);</w:t>
       </w:r>
     </w:p>
     <w:p>
       <w:r>
         <w:lastRenderedPageBreak/>
-        <w:t xml:space="preserve">The parameters are the x and y offsets (in pixels) from the top left of the sprite it is tracking. So in this case it will be -5 pixels above the sprite. Tracking means that as the sprite moves around the game world, so the health bar will follow it, sticking loyally to the sprites location. This is of course </w:t>
-      </w:r>
-      <w:proofErr w:type="gramStart"/>
-      <w:r>
-        <w:t>optional,</w:t>
-      </w:r>
-      <w:proofErr w:type="gramEnd"/>
-      <w:r>
-        <w:t xml:space="preserve"> the Health Bar can also work in a HUD panel, not tracked to the coordinates of the sprite at all. You'll find that lots of the Power Tools are flexible like this.</w:t>
-      </w:r>
-    </w:p>
-    <w:p>
-      <w:proofErr w:type="spellStart"/>
-      <w:proofErr w:type="gramStart"/>
+        <w:t>The parameters are the x and y offsets (in pixels) from the top left of the sprite it is tracking. So in this case it will be -5 pixels above the sprite. Tracking means that as the sprite moves around the game world, so the health bar will follow it, sticking loyally to the sprites location. This is of course optional, the Health Bar can also work in a HUD panel, not tracked to the coordinates of the sprite at all. You'll find that lots of the Power Tools are flexible like this.</w:t>
+      </w:r>
+    </w:p>
+    <w:p>
+      <w:proofErr w:type="spellStart"/>
       <w:r>
         <w:rPr>
           <w:i/>
@@ -1990,14 +1962,7 @@
         <w:rPr>
           <w:i/>
         </w:rPr>
-        <w:t>(</w:t>
-      </w:r>
-      <w:proofErr w:type="gramEnd"/>
-      <w:r>
-        <w:rPr>
-          <w:i/>
-        </w:rPr>
-        <w:t>)</w:t>
+        <w:t>()</w:t>
       </w:r>
       <w:r>
         <w:t xml:space="preserve"> is just one of the functions available in the </w:t>
@@ -2044,12 +2009,10 @@
       <w:pPr>
         <w:pStyle w:val="Code"/>
       </w:pPr>
-      <w:proofErr w:type="gramStart"/>
       <w:r>
         <w:t>add(</w:t>
       </w:r>
       <w:proofErr w:type="spellStart"/>
-      <w:proofErr w:type="gramEnd"/>
       <w:r>
         <w:t>h</w:t>
       </w:r>
@@ -2074,15 +2037,7 @@
       </w:r>
       <w:proofErr w:type="spellEnd"/>
       <w:r>
-        <w:t xml:space="preserve">. So anything you can do normally with </w:t>
-      </w:r>
-      <w:proofErr w:type="gramStart"/>
-      <w:r>
-        <w:t>a</w:t>
-      </w:r>
-      <w:proofErr w:type="gramEnd"/>
-      <w:r>
-        <w:t xml:space="preserve"> </w:t>
+        <w:t xml:space="preserve">. So anything you can do normally with a </w:t>
       </w:r>
       <w:proofErr w:type="spellStart"/>
       <w:r>
@@ -2234,11 +2189,7 @@
         <w:t>FlixelPowerTools.swf</w:t>
       </w:r>
       <w:r>
-        <w:t xml:space="preserve"> file that is in the bin folder. If you've got Flash Player installed locally (and you should!) then it will open into that and run. </w:t>
-      </w:r>
-      <w:proofErr w:type="gramStart"/>
-      <w:r>
-        <w:t xml:space="preserve">If you don't then open </w:t>
+        <w:t xml:space="preserve"> file that is in the bin folder. If you've got Flash Player installed locally (and you should!) then it will open into that and run. If you don't then open </w:t>
       </w:r>
       <w:r>
         <w:rPr>
@@ -2249,7 +2200,6 @@
       <w:r>
         <w:t xml:space="preserve"> into a web browser.</w:t>
       </w:r>
-      <w:proofErr w:type="gramEnd"/>
     </w:p>
     <w:p>
       <w:pPr>
@@ -2294,15 +2244,7 @@
     </w:p>
     <w:p>
       <w:r>
-        <w:t xml:space="preserve">The tests </w:t>
-      </w:r>
-      <w:proofErr w:type="gramStart"/>
-      <w:r>
-        <w:t>folder is broken down into sub-folders, one per tool, and contain</w:t>
-      </w:r>
-      <w:proofErr w:type="gramEnd"/>
-      <w:r>
-        <w:t xml:space="preserve"> one or more test classes.</w:t>
+        <w:t>The tests folder is broken down into sub-folders, one per tool, and contain one or more test classes.</w:t>
       </w:r>
     </w:p>
     <w:p>
@@ -2315,7 +2257,6 @@
         <w:pStyle w:val="Code"/>
       </w:pPr>
       <w:proofErr w:type="spellStart"/>
-      <w:proofErr w:type="gramStart"/>
       <w:r>
         <w:t>src</w:t>
       </w:r>
@@ -2328,22 +2269,13 @@
         <w:t>bitmapfont</w:t>
       </w:r>
       <w:proofErr w:type="spellEnd"/>
-      <w:proofErr w:type="gramEnd"/>
       <w:r>
         <w:t>/</w:t>
       </w:r>
     </w:p>
     <w:p>
       <w:r>
-        <w:t xml:space="preserve">.. </w:t>
-      </w:r>
-      <w:proofErr w:type="gramStart"/>
-      <w:r>
-        <w:t>and</w:t>
-      </w:r>
-      <w:proofErr w:type="gramEnd"/>
-      <w:r>
-        <w:t xml:space="preserve"> you'll find several tests which show exactly how to do that.</w:t>
+        <w:t>.. and you'll find several tests which show exactly how to do that.</w:t>
       </w:r>
     </w:p>
     <w:p>
@@ -2440,12 +2372,10 @@
         </w:numPr>
       </w:pPr>
       <w:bookmarkStart w:id="9" w:name="_Toc292882747"/>
-      <w:proofErr w:type="gramStart"/>
       <w:r>
         <w:t>Bugs?</w:t>
       </w:r>
       <w:bookmarkEnd w:id="9"/>
-      <w:proofErr w:type="gramEnd"/>
     </w:p>
     <w:p>
       <w:r>
@@ -2578,7 +2508,7 @@
                     <pic:cNvPicPr/>
                   </pic:nvPicPr>
                   <pic:blipFill>
-                    <a:blip r:embed="rId17" cstate="print"/>
+                    <a:blip r:embed="rId16" cstate="print"/>
                     <a:stretch>
                       <a:fillRect/>
                     </a:stretch>
@@ -2600,8 +2530,8 @@
       </w:r>
     </w:p>
     <w:sectPr>
-      <w:headerReference w:type="default" r:id="rId18"/>
-      <w:footerReference w:type="default" r:id="rId19"/>
+      <w:headerReference w:type="default" r:id="rId17"/>
+      <w:footerReference w:type="default" r:id="rId18"/>
       <w:pgSz w:w="11906" w:h="16838"/>
       <w:pgMar w:top="1440" w:right="1440" w:bottom="1440" w:left="1440" w:header="708" w:footer="708" w:gutter="0"/>
       <w:cols w:space="708"/>
@@ -2612,7 +2542,7 @@
 </file>
 
 <file path=word/endnotes.xml><?xml version="1.0" encoding="utf-8"?>
-<w:endnotes xmlns:wpc="http://schemas.microsoft.com/office/word/2010/wordprocessingCanvas" xmlns:mc="http://schemas.openxmlformats.org/markup-compatibility/2006" xmlns:o="urn:schemas-microsoft-com:office:office" xmlns:r="http://schemas.openxmlformats.org/officeDocument/2006/relationships" xmlns:m="http://schemas.openxmlformats.org/officeDocument/2006/math" xmlns:v="urn:schemas-microsoft-com:vml" xmlns:wp14="http://schemas.microsoft.com/office/word/2010/wordprocessingDrawing" xmlns:wp="http://schemas.openxmlformats.org/drawingml/2006/wordprocessingDrawing" xmlns:w10="urn:schemas-microsoft-com:office:word" xmlns:w="http://schemas.openxmlformats.org/wordprocessingml/2006/main" xmlns:w14="http://schemas.microsoft.com/office/word/2010/wordml" xmlns:wpg="http://schemas.microsoft.com/office/word/2010/wordprocessingGroup" xmlns:wpi="http://schemas.microsoft.com/office/word/2010/wordprocessingInk" xmlns:wne="http://schemas.microsoft.com/office/word/2006/wordml" xmlns:wps="http://schemas.microsoft.com/office/word/2010/wordprocessingShape" mc:Ignorable="w14 wp14">
+<w:endnotes xmlns:ve="http://schemas.openxmlformats.org/markup-compatibility/2006" xmlns:o="urn:schemas-microsoft-com:office:office" xmlns:r="http://schemas.openxmlformats.org/officeDocument/2006/relationships" xmlns:m="http://schemas.openxmlformats.org/officeDocument/2006/math" xmlns:v="urn:schemas-microsoft-com:vml" xmlns:wp="http://schemas.openxmlformats.org/drawingml/2006/wordprocessingDrawing" xmlns:w10="urn:schemas-microsoft-com:office:word" xmlns:w="http://schemas.openxmlformats.org/wordprocessingml/2006/main" xmlns:wne="http://schemas.microsoft.com/office/word/2006/wordml">
   <w:endnote w:type="separator" w:id="-1">
     <w:p>
       <w:pPr>
@@ -2637,7 +2567,7 @@
 </file>
 
 <file path=word/footer1.xml><?xml version="1.0" encoding="utf-8"?>
-<w:ftr xmlns:wpc="http://schemas.microsoft.com/office/word/2010/wordprocessingCanvas" xmlns:mc="http://schemas.openxmlformats.org/markup-compatibility/2006" xmlns:o="urn:schemas-microsoft-com:office:office" xmlns:r="http://schemas.openxmlformats.org/officeDocument/2006/relationships" xmlns:m="http://schemas.openxmlformats.org/officeDocument/2006/math" xmlns:v="urn:schemas-microsoft-com:vml" xmlns:wp14="http://schemas.microsoft.com/office/word/2010/wordprocessingDrawing" xmlns:wp="http://schemas.openxmlformats.org/drawingml/2006/wordprocessingDrawing" xmlns:w10="urn:schemas-microsoft-com:office:word" xmlns:w="http://schemas.openxmlformats.org/wordprocessingml/2006/main" xmlns:w14="http://schemas.microsoft.com/office/word/2010/wordml" xmlns:wpg="http://schemas.microsoft.com/office/word/2010/wordprocessingGroup" xmlns:wpi="http://schemas.microsoft.com/office/word/2010/wordprocessingInk" xmlns:wne="http://schemas.microsoft.com/office/word/2006/wordml" xmlns:wps="http://schemas.microsoft.com/office/word/2010/wordprocessingShape" mc:Ignorable="w14 wp14">
+<w:ftr xmlns:ve="http://schemas.openxmlformats.org/markup-compatibility/2006" xmlns:o="urn:schemas-microsoft-com:office:office" xmlns:r="http://schemas.openxmlformats.org/officeDocument/2006/relationships" xmlns:m="http://schemas.openxmlformats.org/officeDocument/2006/math" xmlns:v="urn:schemas-microsoft-com:vml" xmlns:wp="http://schemas.openxmlformats.org/drawingml/2006/wordprocessingDrawing" xmlns:w10="urn:schemas-microsoft-com:office:word" xmlns:w="http://schemas.openxmlformats.org/wordprocessingml/2006/main" xmlns:wne="http://schemas.microsoft.com/office/word/2006/wordml">
   <w:tbl>
     <w:tblPr>
       <w:tblW w:w="5000" w:type="pct"/>
@@ -2647,7 +2577,7 @@
         <w:bottom w:w="72" w:type="dxa"/>
         <w:right w:w="115" w:type="dxa"/>
       </w:tblCellMar>
-      <w:tblLook w:val="04A0" w:firstRow="1" w:lastRow="0" w:firstColumn="1" w:lastColumn="0" w:noHBand="0" w:noVBand="1"/>
+      <w:tblLook w:val="04A0"/>
     </w:tblPr>
     <w:tblGrid>
       <w:gridCol w:w="926"/>
@@ -2738,7 +2668,6 @@
               <w:dataBinding w:prefixMappings="xmlns:ns0='http://schemas.openxmlformats.org/officeDocument/2006/extended-properties'" w:xpath="/ns0:Properties[1]/ns0:Company[1]" w:storeItemID="{6668398D-A668-4E3E-A5EB-62B293D839F1}"/>
               <w:text/>
             </w:sdtPr>
-            <w:sdtEndPr/>
             <w:sdtContent>
               <w:r>
                 <w:t>Photon Storm 2011</w:t>
@@ -2758,7 +2687,7 @@
 </file>
 
 <file path=word/footnotes.xml><?xml version="1.0" encoding="utf-8"?>
-<w:footnotes xmlns:wpc="http://schemas.microsoft.com/office/word/2010/wordprocessingCanvas" xmlns:mc="http://schemas.openxmlformats.org/markup-compatibility/2006" xmlns:o="urn:schemas-microsoft-com:office:office" xmlns:r="http://schemas.openxmlformats.org/officeDocument/2006/relationships" xmlns:m="http://schemas.openxmlformats.org/officeDocument/2006/math" xmlns:v="urn:schemas-microsoft-com:vml" xmlns:wp14="http://schemas.microsoft.com/office/word/2010/wordprocessingDrawing" xmlns:wp="http://schemas.openxmlformats.org/drawingml/2006/wordprocessingDrawing" xmlns:w10="urn:schemas-microsoft-com:office:word" xmlns:w="http://schemas.openxmlformats.org/wordprocessingml/2006/main" xmlns:w14="http://schemas.microsoft.com/office/word/2010/wordml" xmlns:wpg="http://schemas.microsoft.com/office/word/2010/wordprocessingGroup" xmlns:wpi="http://schemas.microsoft.com/office/word/2010/wordprocessingInk" xmlns:wne="http://schemas.microsoft.com/office/word/2006/wordml" xmlns:wps="http://schemas.microsoft.com/office/word/2010/wordprocessingShape" mc:Ignorable="w14 wp14">
+<w:footnotes xmlns:ve="http://schemas.openxmlformats.org/markup-compatibility/2006" xmlns:o="urn:schemas-microsoft-com:office:office" xmlns:r="http://schemas.openxmlformats.org/officeDocument/2006/relationships" xmlns:m="http://schemas.openxmlformats.org/officeDocument/2006/math" xmlns:v="urn:schemas-microsoft-com:vml" xmlns:wp="http://schemas.openxmlformats.org/drawingml/2006/wordprocessingDrawing" xmlns:w10="urn:schemas-microsoft-com:office:word" xmlns:w="http://schemas.openxmlformats.org/wordprocessingml/2006/main" xmlns:wne="http://schemas.microsoft.com/office/word/2006/wordml">
   <w:footnote w:type="separator" w:id="-1">
     <w:p>
       <w:pPr>
@@ -2783,7 +2712,7 @@
 </file>
 
 <file path=word/header1.xml><?xml version="1.0" encoding="utf-8"?>
-<w:hdr xmlns:wpc="http://schemas.microsoft.com/office/word/2010/wordprocessingCanvas" xmlns:mc="http://schemas.openxmlformats.org/markup-compatibility/2006" xmlns:o="urn:schemas-microsoft-com:office:office" xmlns:r="http://schemas.openxmlformats.org/officeDocument/2006/relationships" xmlns:m="http://schemas.openxmlformats.org/officeDocument/2006/math" xmlns:v="urn:schemas-microsoft-com:vml" xmlns:wp14="http://schemas.microsoft.com/office/word/2010/wordprocessingDrawing" xmlns:wp="http://schemas.openxmlformats.org/drawingml/2006/wordprocessingDrawing" xmlns:w10="urn:schemas-microsoft-com:office:word" xmlns:w="http://schemas.openxmlformats.org/wordprocessingml/2006/main" xmlns:w14="http://schemas.microsoft.com/office/word/2010/wordml" xmlns:wpg="http://schemas.microsoft.com/office/word/2010/wordprocessingGroup" xmlns:wpi="http://schemas.microsoft.com/office/word/2010/wordprocessingInk" xmlns:wne="http://schemas.microsoft.com/office/word/2006/wordml" xmlns:wps="http://schemas.microsoft.com/office/word/2010/wordprocessingShape" mc:Ignorable="w14 wp14">
+<w:hdr xmlns:ve="http://schemas.openxmlformats.org/markup-compatibility/2006" xmlns:o="urn:schemas-microsoft-com:office:office" xmlns:r="http://schemas.openxmlformats.org/officeDocument/2006/relationships" xmlns:m="http://schemas.openxmlformats.org/officeDocument/2006/math" xmlns:v="urn:schemas-microsoft-com:vml" xmlns:wp="http://schemas.openxmlformats.org/drawingml/2006/wordprocessingDrawing" xmlns:w10="urn:schemas-microsoft-com:office:word" xmlns:w="http://schemas.openxmlformats.org/wordprocessingml/2006/main" xmlns:wne="http://schemas.microsoft.com/office/word/2006/wordml">
   <w:p>
     <w:pPr>
       <w:pStyle w:val="Header"/>
@@ -2801,7 +2730,6 @@
         <w:dataBinding w:prefixMappings="xmlns:ns0='http://schemas.openxmlformats.org/package/2006/metadata/core-properties' xmlns:ns1='http://purl.org/dc/elements/1.1/'" w:xpath="/ns0:coreProperties[1]/ns1:title[1]" w:storeItemID="{6C3C8BC8-F283-45AE-878A-BAB7291924A1}"/>
         <w:text/>
       </w:sdtPr>
-      <w:sdtEndPr/>
       <w:sdtContent>
         <w:r>
           <w:rPr>
@@ -2828,7 +2756,7 @@
             <w:sz w:val="24"/>
             <w:szCs w:val="24"/>
           </w:rPr>
-          <w:t>8</w:t>
+          <w:t>9</w:t>
         </w:r>
       </w:sdtContent>
     </w:sdt>
@@ -2852,14 +2780,13 @@
         <w:alias w:val="Date"/>
         <w:id w:val="78404859"/>
         <w:dataBinding w:prefixMappings="xmlns:ns0='http://schemas.microsoft.com/office/2006/coverPageProps'" w:xpath="/ns0:CoverPageProperties[1]/ns0:PublishDate[1]" w:storeItemID="{55AF091B-3C7A-41E3-B477-F2FDAA23CFDA}"/>
-        <w:date w:fullDate="2011-07-29T00:00:00Z">
+        <w:date w:fullDate="2011-10-11T00:00:00Z">
           <w:dateFormat w:val="MMMM d, yyyy"/>
           <w:lid w:val="en-US"/>
           <w:storeMappedDataAs w:val="dateTime"/>
           <w:calendar w:val="gregorian"/>
         </w:date>
       </w:sdtPr>
-      <w:sdtEndPr/>
       <w:sdtContent>
         <w:r>
           <w:rPr>
@@ -2869,7 +2796,7 @@
             <w:szCs w:val="24"/>
             <w:lang w:val="en-US"/>
           </w:rPr>
-          <w:t>July 29, 2011</w:t>
+          <w:t>October 11, 2011</w:t>
         </w:r>
       </w:sdtContent>
     </w:sdt>
@@ -2878,7 +2805,7 @@
 </file>
 
 <file path=word/numbering.xml><?xml version="1.0" encoding="utf-8"?>
-<w:numbering xmlns:wpc="http://schemas.microsoft.com/office/word/2010/wordprocessingCanvas" xmlns:mc="http://schemas.openxmlformats.org/markup-compatibility/2006" xmlns:o="urn:schemas-microsoft-com:office:office" xmlns:r="http://schemas.openxmlformats.org/officeDocument/2006/relationships" xmlns:m="http://schemas.openxmlformats.org/officeDocument/2006/math" xmlns:v="urn:schemas-microsoft-com:vml" xmlns:wp14="http://schemas.microsoft.com/office/word/2010/wordprocessingDrawing" xmlns:wp="http://schemas.openxmlformats.org/drawingml/2006/wordprocessingDrawing" xmlns:w10="urn:schemas-microsoft-com:office:word" xmlns:w="http://schemas.openxmlformats.org/wordprocessingml/2006/main" xmlns:w14="http://schemas.microsoft.com/office/word/2010/wordml" xmlns:wpg="http://schemas.microsoft.com/office/word/2010/wordprocessingGroup" xmlns:wpi="http://schemas.microsoft.com/office/word/2010/wordprocessingInk" xmlns:wne="http://schemas.microsoft.com/office/word/2006/wordml" xmlns:wps="http://schemas.microsoft.com/office/word/2010/wordprocessingShape" mc:Ignorable="w14 wp14">
+<w:numbering xmlns:ve="http://schemas.openxmlformats.org/markup-compatibility/2006" xmlns:o="urn:schemas-microsoft-com:office:office" xmlns:r="http://schemas.openxmlformats.org/officeDocument/2006/relationships" xmlns:m="http://schemas.openxmlformats.org/officeDocument/2006/math" xmlns:v="urn:schemas-microsoft-com:vml" xmlns:wp="http://schemas.openxmlformats.org/drawingml/2006/wordprocessingDrawing" xmlns:w10="urn:schemas-microsoft-com:office:word" xmlns:w="http://schemas.openxmlformats.org/wordprocessingml/2006/main" xmlns:wne="http://schemas.microsoft.com/office/word/2006/wordml">
   <w:abstractNum w:abstractNumId="0">
     <w:nsid w:val="3E882055"/>
     <w:multiLevelType w:val="hybridMultilevel"/>
@@ -3185,7 +3112,7 @@
 </file>
 
 <file path=word/styles.xml><?xml version="1.0" encoding="utf-8"?>
-<w:styles xmlns:mc="http://schemas.openxmlformats.org/markup-compatibility/2006" xmlns:r="http://schemas.openxmlformats.org/officeDocument/2006/relationships" xmlns:w="http://schemas.openxmlformats.org/wordprocessingml/2006/main" xmlns:w14="http://schemas.microsoft.com/office/word/2010/wordml" mc:Ignorable="w14">
+<w:styles xmlns:r="http://schemas.openxmlformats.org/officeDocument/2006/relationships" xmlns:w="http://schemas.openxmlformats.org/wordprocessingml/2006/main">
   <w:docDefaults>
     <w:rPrDefault>
       <w:rPr>
@@ -3431,6 +3358,7 @@
     <w:uiPriority w:val="99"/>
     <w:semiHidden/>
     <w:unhideWhenUsed/>
+    <w:qFormat/>
     <w:tblPr>
       <w:tblInd w:w="0" w:type="dxa"/>
       <w:tblCellMar>
@@ -4196,7 +4124,7 @@
 
 <file path=customXml/item1.xml><?xml version="1.0" encoding="utf-8"?>
 <CoverPageProperties xmlns="http://schemas.microsoft.com/office/2006/coverPageProps">
-  <PublishDate>2011-07-29T00:00:00</PublishDate>
+  <PublishDate>2011-10-11T00:00:00</PublishDate>
   <Abstract/>
   <CompanyAddress/>
   <CompanyPhone/>
@@ -4218,7 +4146,7 @@
 </file>
 
 <file path=customXml/itemProps2.xml><?xml version="1.0" encoding="utf-8"?>
-<ds:datastoreItem xmlns:ds="http://schemas.openxmlformats.org/officeDocument/2006/customXml" ds:itemID="{CC4A15A6-0E16-439A-AE42-D4BD4B259D00}">
+<ds:datastoreItem xmlns:ds="http://schemas.openxmlformats.org/officeDocument/2006/customXml" ds:itemID="{2B4537EF-D901-42F5-BEE1-8D02CF77036C}">
   <ds:schemaRefs>
     <ds:schemaRef ds:uri="http://schemas.openxmlformats.org/officeDocument/2006/bibliography"/>
   </ds:schemaRefs>

</xml_diff>